<commit_message>
alterando apresentacao do projeto
</commit_message>
<xml_diff>
--- a/1 - Apresentacao/Apresentacao.docx
+++ b/1 - Apresentacao/Apresentacao.docx
@@ -1,6 +1,6 @@
 
 <file path=word/document.xml><?xml version="1.0" encoding="utf-8"?>
-<w:document xmlns:wpc="http://schemas.microsoft.com/office/word/2010/wordprocessingCanvas" xmlns:cx="http://schemas.microsoft.com/office/drawing/2014/chartex" xmlns:cx1="http://schemas.microsoft.com/office/drawing/2015/9/8/chartex" xmlns:cx2="http://schemas.microsoft.com/office/drawing/2015/10/21/chartex" xmlns:cx3="http://schemas.microsoft.com/office/drawing/2016/5/9/chartex" xmlns:cx4="http://schemas.microsoft.com/office/drawing/2016/5/10/chartex" xmlns:cx5="http://schemas.microsoft.com/office/drawing/2016/5/11/chartex" xmlns:cx6="http://schemas.microsoft.com/office/drawing/2016/5/12/chartex" xmlns:cx7="http://schemas.microsoft.com/office/drawing/2016/5/13/chartex" xmlns:cx8="http://schemas.microsoft.com/office/drawing/2016/5/14/chartex" xmlns:mc="http://schemas.openxmlformats.org/markup-compatibility/2006" xmlns:aink="http://schemas.microsoft.com/office/drawing/2016/ink" xmlns:am3d="http://schemas.microsoft.com/office/drawing/2017/model3d" xmlns:o="urn:schemas-microsoft-com:office:office" xmlns:oel="http://schemas.microsoft.com/office/2019/extlst" xmlns:r="http://schemas.openxmlformats.org/officeDocument/2006/relationships" xmlns:m="http://schemas.openxmlformats.org/officeDocument/2006/math" xmlns:v="urn:schemas-microsoft-com:vml" xmlns:wp14="http://schemas.microsoft.com/office/word/2010/wordprocessingDrawing" xmlns:wp="http://schemas.openxmlformats.org/drawingml/2006/wordprocessingDrawing" xmlns:w10="urn:schemas-microsoft-com:office:word" xmlns:w="http://schemas.openxmlformats.org/wordprocessingml/2006/main" xmlns:w14="http://schemas.microsoft.com/office/word/2010/wordml" xmlns:w15="http://schemas.microsoft.com/office/word/2012/wordml" xmlns:w16cex="http://schemas.microsoft.com/office/word/2018/wordml/cex" xmlns:w16cid="http://schemas.microsoft.com/office/word/2016/wordml/cid" xmlns:w16="http://schemas.microsoft.com/office/word/2018/wordml" xmlns:w16sdtdh="http://schemas.microsoft.com/office/word/2020/wordml/sdtdatahash" xmlns:w16se="http://schemas.microsoft.com/office/word/2015/wordml/symex" xmlns:wpg="http://schemas.microsoft.com/office/word/2010/wordprocessingGroup" xmlns:wpi="http://schemas.microsoft.com/office/word/2010/wordprocessingInk" xmlns:wne="http://schemas.microsoft.com/office/word/2006/wordml" xmlns:wps="http://schemas.microsoft.com/office/word/2010/wordprocessingShape" mc:Ignorable="w14 w15 w16se w16cid w16 w16cex w16sdtdh wp14">
+<w:document xmlns:wpc="http://schemas.microsoft.com/office/word/2010/wordprocessingCanvas" xmlns:cx="http://schemas.microsoft.com/office/drawing/2014/chartex" xmlns:cx1="http://schemas.microsoft.com/office/drawing/2015/9/8/chartex" xmlns:cx2="http://schemas.microsoft.com/office/drawing/2015/10/21/chartex" xmlns:cx3="http://schemas.microsoft.com/office/drawing/2016/5/9/chartex" xmlns:cx4="http://schemas.microsoft.com/office/drawing/2016/5/10/chartex" xmlns:cx5="http://schemas.microsoft.com/office/drawing/2016/5/11/chartex" xmlns:cx6="http://schemas.microsoft.com/office/drawing/2016/5/12/chartex" xmlns:cx7="http://schemas.microsoft.com/office/drawing/2016/5/13/chartex" xmlns:cx8="http://schemas.microsoft.com/office/drawing/2016/5/14/chartex" xmlns:mc="http://schemas.openxmlformats.org/markup-compatibility/2006" xmlns:aink="http://schemas.microsoft.com/office/drawing/2016/ink" xmlns:am3d="http://schemas.microsoft.com/office/drawing/2017/model3d" xmlns:o="urn:schemas-microsoft-com:office:office" xmlns:oel="http://schemas.microsoft.com/office/2019/extlst" xmlns:r="http://schemas.openxmlformats.org/officeDocument/2006/relationships" xmlns:m="http://schemas.openxmlformats.org/officeDocument/2006/math" xmlns:v="urn:schemas-microsoft-com:vml" xmlns:wp14="http://schemas.microsoft.com/office/word/2010/wordprocessingDrawing" xmlns:wp="http://schemas.openxmlformats.org/drawingml/2006/wordprocessingDrawing" xmlns:w10="urn:schemas-microsoft-com:office:word" xmlns:w="http://schemas.openxmlformats.org/wordprocessingml/2006/main" xmlns:w14="http://schemas.microsoft.com/office/word/2010/wordml" xmlns:w15="http://schemas.microsoft.com/office/word/2012/wordml" xmlns:w16cex="http://schemas.microsoft.com/office/word/2018/wordml/cex" xmlns:w16cid="http://schemas.microsoft.com/office/word/2016/wordml/cid" xmlns:w16="http://schemas.microsoft.com/office/word/2018/wordml" xmlns:w16du="http://schemas.microsoft.com/office/word/2023/wordml/word16du" xmlns:w16sdtdh="http://schemas.microsoft.com/office/word/2020/wordml/sdtdatahash" xmlns:w16sdtfl="http://schemas.microsoft.com/office/word/2024/wordml/sdtformatlock" xmlns:w16se="http://schemas.microsoft.com/office/word/2015/wordml/symex" xmlns:wpg="http://schemas.microsoft.com/office/word/2010/wordprocessingGroup" xmlns:wpi="http://schemas.microsoft.com/office/word/2010/wordprocessingInk" xmlns:wne="http://schemas.microsoft.com/office/word/2006/wordml" xmlns:wps="http://schemas.microsoft.com/office/word/2010/wordprocessingShape" mc:Ignorable="w14 w15 w16se w16cid w16 w16cex w16sdtdh w16sdtfl w16du wp14">
   <w:body>
     <w:p>
       <w:pPr>
@@ -68,109 +68,97 @@
           <w:sz w:val="24"/>
           <w:szCs w:val="24"/>
         </w:rPr>
-        <w:t xml:space="preserve">Telefone: </w:t>
-      </w:r>
-      <w:r>
-        <w:rPr>
-          <w:rFonts w:ascii="Inter" w:eastAsia="Inter" w:hAnsi="Inter" w:cs="Inter"/>
-          <w:b/>
-          <w:sz w:val="24"/>
-          <w:szCs w:val="24"/>
-        </w:rPr>
-        <w:t>+55 (67) 996942783</w:t>
+        <w:t>E-mail:</w:t>
+      </w:r>
+      <w:r>
+        <w:rPr>
+          <w:rFonts w:ascii="Inter" w:eastAsia="Inter" w:hAnsi="Inter" w:cs="Inter"/>
+          <w:sz w:val="24"/>
+          <w:szCs w:val="24"/>
+        </w:rPr>
+        <w:t xml:space="preserve"> pillar.jaderson</w:t>
+      </w:r>
+      <w:r>
+        <w:rPr>
+          <w:rFonts w:ascii="Inter" w:eastAsia="Inter" w:hAnsi="Inter" w:cs="Inter"/>
+          <w:sz w:val="24"/>
+          <w:szCs w:val="24"/>
+        </w:rPr>
+        <w:t>@gmail.com</w:t>
+      </w:r>
+      <w:r>
+        <w:rPr>
+          <w:rFonts w:ascii="Inter" w:eastAsia="Inter" w:hAnsi="Inter" w:cs="Inter"/>
+          <w:sz w:val="24"/>
+          <w:szCs w:val="24"/>
+        </w:rPr>
+        <w:tab/>
+      </w:r>
+      <w:r>
+        <w:rPr>
+          <w:rFonts w:ascii="Inter" w:eastAsia="Inter" w:hAnsi="Inter" w:cs="Inter"/>
+          <w:sz w:val="24"/>
+          <w:szCs w:val="24"/>
+        </w:rPr>
+        <w:tab/>
+      </w:r>
+      <w:r>
+        <w:rPr>
+          <w:rFonts w:ascii="Inter" w:eastAsia="Inter" w:hAnsi="Inter" w:cs="Inter"/>
+          <w:sz w:val="24"/>
+          <w:szCs w:val="24"/>
+        </w:rPr>
+        <w:tab/>
       </w:r>
     </w:p>
     <w:p>
       <w:pPr>
         <w:spacing w:line="360" w:lineRule="auto"/>
-        <w:rPr>
-          <w:rFonts w:ascii="Inter" w:eastAsia="Inter" w:hAnsi="Inter" w:cs="Inter"/>
-          <w:b/>
-          <w:sz w:val="24"/>
-          <w:szCs w:val="24"/>
-        </w:rPr>
-      </w:pPr>
-      <w:r>
-        <w:rPr>
-          <w:rFonts w:ascii="Inter" w:eastAsia="Inter" w:hAnsi="Inter" w:cs="Inter"/>
-          <w:sz w:val="24"/>
-          <w:szCs w:val="24"/>
-        </w:rPr>
-        <w:t>E-mail</w:t>
-      </w:r>
-      <w:r>
-        <w:rPr>
-          <w:rFonts w:ascii="Inter" w:eastAsia="Inter" w:hAnsi="Inter" w:cs="Inter"/>
-          <w:sz w:val="24"/>
-          <w:szCs w:val="24"/>
-        </w:rPr>
-        <w:t xml:space="preserve"> Institucional</w:t>
-      </w:r>
-      <w:r>
-        <w:rPr>
-          <w:rFonts w:ascii="Inter" w:eastAsia="Inter" w:hAnsi="Inter" w:cs="Inter"/>
-          <w:sz w:val="24"/>
-          <w:szCs w:val="24"/>
-        </w:rPr>
-        <w:t xml:space="preserve">: </w:t>
-      </w:r>
-      <w:r>
-        <w:rPr>
-          <w:rFonts w:ascii="Inter" w:eastAsia="Inter" w:hAnsi="Inter" w:cs="Inter"/>
-          <w:b/>
-          <w:sz w:val="24"/>
-          <w:szCs w:val="24"/>
-        </w:rPr>
-        <w:t>jaderson.martins@estudante.ifms.edu.br</w:t>
-      </w:r>
+        <w:jc w:val="center"/>
+        <w:rPr>
+          <w:rFonts w:ascii="Inter" w:eastAsia="Inter" w:hAnsi="Inter" w:cs="Inter"/>
+          <w:sz w:val="24"/>
+          <w:szCs w:val="24"/>
+        </w:rPr>
+      </w:pPr>
     </w:p>
     <w:p>
       <w:pPr>
         <w:spacing w:line="360" w:lineRule="auto"/>
         <w:rPr>
           <w:rFonts w:ascii="Inter" w:eastAsia="Inter" w:hAnsi="Inter" w:cs="Inter"/>
-          <w:b/>
-          <w:sz w:val="24"/>
-          <w:szCs w:val="24"/>
-        </w:rPr>
-      </w:pPr>
-      <w:r>
-        <w:rPr>
-          <w:rFonts w:ascii="Inter" w:eastAsia="Inter" w:hAnsi="Inter" w:cs="Inter"/>
-          <w:sz w:val="24"/>
-          <w:szCs w:val="24"/>
-        </w:rPr>
-        <w:t>E-mail Pessoal: jaderson6100@gmail.com</w:t>
-      </w:r>
-      <w:r>
-        <w:rPr>
-          <w:rFonts w:ascii="Inter" w:eastAsia="Inter" w:hAnsi="Inter" w:cs="Inter"/>
-          <w:sz w:val="24"/>
-          <w:szCs w:val="24"/>
-        </w:rPr>
-        <w:tab/>
-      </w:r>
-      <w:r>
-        <w:rPr>
-          <w:rFonts w:ascii="Inter" w:eastAsia="Inter" w:hAnsi="Inter" w:cs="Inter"/>
-          <w:sz w:val="24"/>
-          <w:szCs w:val="24"/>
-        </w:rPr>
-        <w:tab/>
-      </w:r>
-      <w:r>
-        <w:rPr>
-          <w:rFonts w:ascii="Inter" w:eastAsia="Inter" w:hAnsi="Inter" w:cs="Inter"/>
-          <w:sz w:val="24"/>
-          <w:szCs w:val="24"/>
-        </w:rPr>
-        <w:tab/>
+          <w:sz w:val="24"/>
+          <w:szCs w:val="24"/>
+        </w:rPr>
+      </w:pPr>
+      <w:r>
+        <w:rPr>
+          <w:rFonts w:ascii="Inter" w:eastAsia="Inter" w:hAnsi="Inter" w:cs="Inter"/>
+          <w:sz w:val="24"/>
+          <w:szCs w:val="24"/>
+        </w:rPr>
+        <w:t>Prezado</w:t>
+      </w:r>
+      <w:r>
+        <w:rPr>
+          <w:rFonts w:ascii="Inter" w:eastAsia="Inter" w:hAnsi="Inter" w:cs="Inter"/>
+          <w:sz w:val="24"/>
+          <w:szCs w:val="24"/>
+        </w:rPr>
+        <w:t>s</w:t>
+      </w:r>
+      <w:r>
+        <w:rPr>
+          <w:rFonts w:ascii="Inter" w:eastAsia="Inter" w:hAnsi="Inter" w:cs="Inter"/>
+          <w:sz w:val="24"/>
+          <w:szCs w:val="24"/>
+        </w:rPr>
+        <w:t>(a),</w:t>
       </w:r>
     </w:p>
     <w:p>
       <w:pPr>
         <w:spacing w:line="360" w:lineRule="auto"/>
-        <w:jc w:val="center"/>
         <w:rPr>
           <w:rFonts w:ascii="Inter" w:eastAsia="Inter" w:hAnsi="Inter" w:cs="Inter"/>
           <w:sz w:val="24"/>
@@ -181,40 +169,154 @@
     <w:p>
       <w:pPr>
         <w:spacing w:line="360" w:lineRule="auto"/>
-        <w:rPr>
-          <w:rFonts w:ascii="Inter" w:eastAsia="Inter" w:hAnsi="Inter" w:cs="Inter"/>
-          <w:sz w:val="24"/>
-          <w:szCs w:val="24"/>
-        </w:rPr>
-      </w:pPr>
-      <w:r>
-        <w:rPr>
-          <w:rFonts w:ascii="Inter" w:eastAsia="Inter" w:hAnsi="Inter" w:cs="Inter"/>
-          <w:sz w:val="24"/>
-          <w:szCs w:val="24"/>
-        </w:rPr>
-        <w:t>Prezado</w:t>
-      </w:r>
-      <w:r>
-        <w:rPr>
-          <w:rFonts w:ascii="Inter" w:eastAsia="Inter" w:hAnsi="Inter" w:cs="Inter"/>
-          <w:sz w:val="24"/>
-          <w:szCs w:val="24"/>
-        </w:rPr>
-        <w:t>s</w:t>
-      </w:r>
-      <w:r>
-        <w:rPr>
-          <w:rFonts w:ascii="Inter" w:eastAsia="Inter" w:hAnsi="Inter" w:cs="Inter"/>
-          <w:sz w:val="24"/>
-          <w:szCs w:val="24"/>
-        </w:rPr>
-        <w:t>(a),</w:t>
+        <w:jc w:val="both"/>
+        <w:rPr>
+          <w:rFonts w:ascii="Inter" w:eastAsia="Inter" w:hAnsi="Inter" w:cs="Inter"/>
+          <w:sz w:val="24"/>
+          <w:szCs w:val="24"/>
+        </w:rPr>
+      </w:pPr>
+      <w:r>
+        <w:rPr>
+          <w:rFonts w:ascii="Inter" w:eastAsia="Inter" w:hAnsi="Inter" w:cs="Inter"/>
+          <w:sz w:val="24"/>
+          <w:szCs w:val="24"/>
+        </w:rPr>
+        <w:t xml:space="preserve">Este projeto tem como </w:t>
+      </w:r>
+      <w:r>
+        <w:rPr>
+          <w:rFonts w:ascii="Inter" w:eastAsia="Inter" w:hAnsi="Inter" w:cs="Inter"/>
+          <w:sz w:val="24"/>
+          <w:szCs w:val="24"/>
+        </w:rPr>
+        <w:t>objetivo</w:t>
+      </w:r>
+      <w:r>
+        <w:rPr>
+          <w:rFonts w:ascii="Inter" w:eastAsia="Inter" w:hAnsi="Inter" w:cs="Inter"/>
+          <w:sz w:val="24"/>
+          <w:szCs w:val="24"/>
+        </w:rPr>
+        <w:t xml:space="preserve"> apresentar e </w:t>
+      </w:r>
+      <w:r>
+        <w:rPr>
+          <w:rFonts w:ascii="Inter" w:eastAsia="Inter" w:hAnsi="Inter" w:cs="Inter"/>
+          <w:sz w:val="24"/>
+          <w:szCs w:val="24"/>
+        </w:rPr>
+        <w:t>desenvolver</w:t>
+      </w:r>
+      <w:r>
+        <w:rPr>
+          <w:rFonts w:ascii="Inter" w:eastAsia="Inter" w:hAnsi="Inter" w:cs="Inter"/>
+          <w:sz w:val="24"/>
+          <w:szCs w:val="24"/>
+        </w:rPr>
+        <w:t xml:space="preserve"> novas habilidades </w:t>
+      </w:r>
+      <w:r>
+        <w:rPr>
+          <w:rFonts w:ascii="Inter" w:eastAsia="Inter" w:hAnsi="Inter" w:cs="Inter"/>
+          <w:sz w:val="24"/>
+          <w:szCs w:val="24"/>
+        </w:rPr>
+        <w:t>na área de</w:t>
+      </w:r>
+      <w:r>
+        <w:rPr>
+          <w:rFonts w:ascii="Inter" w:eastAsia="Inter" w:hAnsi="Inter" w:cs="Inter"/>
+          <w:sz w:val="24"/>
+          <w:szCs w:val="24"/>
+        </w:rPr>
+        <w:t xml:space="preserve"> desenvolvimento de softwares. Está sendo desenvolvido</w:t>
+      </w:r>
+      <w:r>
+        <w:rPr>
+          <w:rFonts w:ascii="Inter" w:eastAsia="Inter" w:hAnsi="Inter" w:cs="Inter"/>
+          <w:sz w:val="24"/>
+          <w:szCs w:val="24"/>
+        </w:rPr>
+        <w:t xml:space="preserve"> integralmente</w:t>
+      </w:r>
+      <w:r>
+        <w:rPr>
+          <w:rFonts w:ascii="Inter" w:eastAsia="Inter" w:hAnsi="Inter" w:cs="Inter"/>
+          <w:sz w:val="24"/>
+          <w:szCs w:val="24"/>
+        </w:rPr>
+        <w:t xml:space="preserve"> por mim</w:t>
+      </w:r>
+      <w:r>
+        <w:rPr>
+          <w:rFonts w:ascii="Inter" w:eastAsia="Inter" w:hAnsi="Inter" w:cs="Inter"/>
+          <w:sz w:val="24"/>
+          <w:szCs w:val="24"/>
+        </w:rPr>
+        <w:t xml:space="preserve"> e foi base de </w:t>
+      </w:r>
+      <w:r>
+        <w:rPr>
+          <w:rFonts w:ascii="Inter" w:eastAsia="Inter" w:hAnsi="Inter" w:cs="Inter"/>
+          <w:sz w:val="24"/>
+          <w:szCs w:val="24"/>
+        </w:rPr>
+        <w:t xml:space="preserve">algumas atividades do IFMS, </w:t>
+      </w:r>
+      <w:r>
+        <w:rPr>
+          <w:rFonts w:ascii="Inter" w:eastAsia="Inter" w:hAnsi="Inter" w:cs="Inter"/>
+          <w:sz w:val="24"/>
+          <w:szCs w:val="24"/>
+        </w:rPr>
+        <w:t>visando</w:t>
+      </w:r>
+      <w:r>
+        <w:rPr>
+          <w:rFonts w:ascii="Inter" w:eastAsia="Inter" w:hAnsi="Inter" w:cs="Inter"/>
+          <w:sz w:val="24"/>
+          <w:szCs w:val="24"/>
+        </w:rPr>
+        <w:t xml:space="preserve"> evitar a criação de diversos bancos de dados, está sendo </w:t>
+      </w:r>
+      <w:r>
+        <w:rPr>
+          <w:rFonts w:ascii="Inter" w:eastAsia="Inter" w:hAnsi="Inter" w:cs="Inter"/>
+          <w:sz w:val="24"/>
+          <w:szCs w:val="24"/>
+        </w:rPr>
+        <w:t>utilizado um único banco</w:t>
+      </w:r>
+      <w:r>
+        <w:rPr>
+          <w:rFonts w:ascii="Inter" w:eastAsia="Inter" w:hAnsi="Inter" w:cs="Inter"/>
+          <w:sz w:val="24"/>
+          <w:szCs w:val="24"/>
+        </w:rPr>
+        <w:t>, porém, implementados em várias linguagens</w:t>
+      </w:r>
+      <w:r>
+        <w:rPr>
+          <w:rFonts w:ascii="Inter" w:eastAsia="Inter" w:hAnsi="Inter" w:cs="Inter"/>
+          <w:sz w:val="24"/>
+          <w:szCs w:val="24"/>
+        </w:rPr>
+        <w:t xml:space="preserve"> e frameworks</w:t>
+      </w:r>
+      <w:r>
+        <w:rPr>
+          <w:rFonts w:ascii="Inter" w:eastAsia="Inter" w:hAnsi="Inter" w:cs="Inter"/>
+          <w:sz w:val="24"/>
+          <w:szCs w:val="24"/>
+        </w:rPr>
+        <w:t>.</w:t>
       </w:r>
     </w:p>
     <w:p>
       <w:pPr>
         <w:spacing w:line="360" w:lineRule="auto"/>
+        <w:jc w:val="both"/>
         <w:rPr>
           <w:rFonts w:ascii="Inter" w:eastAsia="Inter" w:hAnsi="Inter" w:cs="Inter"/>
           <w:sz w:val="24"/>
@@ -228,17 +330,118 @@
         <w:jc w:val="both"/>
         <w:rPr>
           <w:rFonts w:ascii="Inter" w:eastAsia="Inter" w:hAnsi="Inter" w:cs="Inter"/>
-          <w:sz w:val="24"/>
-          <w:szCs w:val="24"/>
-        </w:rPr>
-      </w:pPr>
-      <w:r>
-        <w:rPr>
-          <w:rFonts w:ascii="Inter" w:eastAsia="Inter" w:hAnsi="Inter" w:cs="Inter"/>
-          <w:sz w:val="24"/>
-          <w:szCs w:val="24"/>
-        </w:rPr>
-        <w:t>Este projeto tem como por finalidade apresentar e adquirir novas habilidades em desenvolvimento de softwares. Está sendo desenvolvido inteiramente por mim. Está sendo implementado também como base em algumas atividades do IFMS, para evitar a criação de diversos bancos de dados, está sendo concentrado em um, porém, implementados em várias linguagens.</w:t>
+          <w:b/>
+          <w:sz w:val="24"/>
+          <w:szCs w:val="24"/>
+        </w:rPr>
+      </w:pPr>
+      <w:r>
+        <w:rPr>
+          <w:rFonts w:ascii="Inter" w:eastAsia="Inter" w:hAnsi="Inter" w:cs="Inter"/>
+          <w:b/>
+          <w:sz w:val="24"/>
+          <w:szCs w:val="24"/>
+        </w:rPr>
+        <w:t xml:space="preserve">Este projeto </w:t>
+      </w:r>
+      <w:r>
+        <w:rPr>
+          <w:rFonts w:ascii="Inter" w:eastAsia="Inter" w:hAnsi="Inter" w:cs="Inter"/>
+          <w:b/>
+          <w:sz w:val="24"/>
+          <w:szCs w:val="24"/>
+        </w:rPr>
+        <w:t>será</w:t>
+      </w:r>
+      <w:r>
+        <w:rPr>
+          <w:rFonts w:ascii="Inter" w:eastAsia="Inter" w:hAnsi="Inter" w:cs="Inter"/>
+          <w:b/>
+          <w:sz w:val="24"/>
+          <w:szCs w:val="24"/>
+        </w:rPr>
+        <w:t xml:space="preserve"> implementado em linguagens como </w:t>
+      </w:r>
+      <w:r>
+        <w:rPr>
+          <w:rFonts w:ascii="Inter" w:eastAsia="Inter" w:hAnsi="Inter" w:cs="Inter"/>
+          <w:b/>
+          <w:sz w:val="24"/>
+          <w:szCs w:val="24"/>
+        </w:rPr>
+        <w:t>Java</w:t>
+      </w:r>
+      <w:r>
+        <w:rPr>
+          <w:rFonts w:ascii="Inter" w:eastAsia="Inter" w:hAnsi="Inter" w:cs="Inter"/>
+          <w:b/>
+          <w:sz w:val="24"/>
+          <w:szCs w:val="24"/>
+        </w:rPr>
+        <w:t xml:space="preserve">, </w:t>
+      </w:r>
+      <w:r>
+        <w:rPr>
+          <w:rFonts w:ascii="Inter" w:eastAsia="Inter" w:hAnsi="Inter" w:cs="Inter"/>
+          <w:b/>
+          <w:sz w:val="24"/>
+          <w:szCs w:val="24"/>
+        </w:rPr>
+        <w:t>PHP</w:t>
+      </w:r>
+      <w:r>
+        <w:rPr>
+          <w:rFonts w:ascii="Inter" w:eastAsia="Inter" w:hAnsi="Inter" w:cs="Inter"/>
+          <w:b/>
+          <w:sz w:val="24"/>
+          <w:szCs w:val="24"/>
+        </w:rPr>
+        <w:t xml:space="preserve">, </w:t>
+      </w:r>
+      <w:r>
+        <w:rPr>
+          <w:rFonts w:ascii="Inter" w:eastAsia="Inter" w:hAnsi="Inter" w:cs="Inter"/>
+          <w:b/>
+          <w:sz w:val="24"/>
+          <w:szCs w:val="24"/>
+        </w:rPr>
+        <w:t>P</w:t>
+      </w:r>
+      <w:r>
+        <w:rPr>
+          <w:rFonts w:ascii="Inter" w:eastAsia="Inter" w:hAnsi="Inter" w:cs="Inter"/>
+          <w:b/>
+          <w:sz w:val="24"/>
+          <w:szCs w:val="24"/>
+        </w:rPr>
+        <w:t>ython, mas, sua base no banco de será criada utilizando MySQL Workbench (8.0) e o</w:t>
+      </w:r>
+      <w:r>
+        <w:rPr>
+          <w:rFonts w:ascii="Inter" w:eastAsia="Inter" w:hAnsi="Inter" w:cs="Inter"/>
+          <w:b/>
+          <w:sz w:val="24"/>
+          <w:szCs w:val="24"/>
+        </w:rPr>
+        <w:t xml:space="preserve"> </w:t>
+      </w:r>
+      <w:r>
+        <w:rPr>
+          <w:rFonts w:ascii="Inter" w:eastAsia="Inter" w:hAnsi="Inter" w:cs="Inter"/>
+          <w:b/>
+          <w:sz w:val="24"/>
+          <w:szCs w:val="24"/>
+        </w:rPr>
+        <w:t>XAMPP</w:t>
+      </w:r>
+      <w:r>
+        <w:rPr>
+          <w:rFonts w:ascii="Inter" w:eastAsia="Inter" w:hAnsi="Inter" w:cs="Inter"/>
+          <w:b/>
+          <w:sz w:val="24"/>
+          <w:szCs w:val="24"/>
+        </w:rPr>
+        <w:t xml:space="preserve"> (8.2.4).</w:t>
       </w:r>
     </w:p>
     <w:p>
@@ -247,6 +450,7 @@
         <w:jc w:val="both"/>
         <w:rPr>
           <w:rFonts w:ascii="Inter" w:eastAsia="Inter" w:hAnsi="Inter" w:cs="Inter"/>
+          <w:b/>
           <w:sz w:val="24"/>
           <w:szCs w:val="24"/>
         </w:rPr>
@@ -258,100 +462,17 @@
         <w:jc w:val="both"/>
         <w:rPr>
           <w:rFonts w:ascii="Inter" w:eastAsia="Inter" w:hAnsi="Inter" w:cs="Inter"/>
-          <w:b/>
-          <w:sz w:val="24"/>
-          <w:szCs w:val="24"/>
-        </w:rPr>
-      </w:pPr>
-      <w:r>
-        <w:rPr>
-          <w:rFonts w:ascii="Inter" w:eastAsia="Inter" w:hAnsi="Inter" w:cs="Inter"/>
-          <w:b/>
-          <w:sz w:val="24"/>
-          <w:szCs w:val="24"/>
-        </w:rPr>
-        <w:t xml:space="preserve">Este projeto vai ser implementado em linguagens como </w:t>
-      </w:r>
-      <w:r>
-        <w:rPr>
-          <w:rFonts w:ascii="Inter" w:eastAsia="Inter" w:hAnsi="Inter" w:cs="Inter"/>
-          <w:b/>
-          <w:sz w:val="24"/>
-          <w:szCs w:val="24"/>
-        </w:rPr>
-        <w:t>Java</w:t>
-      </w:r>
-      <w:r>
-        <w:rPr>
-          <w:rFonts w:ascii="Inter" w:eastAsia="Inter" w:hAnsi="Inter" w:cs="Inter"/>
-          <w:b/>
-          <w:sz w:val="24"/>
-          <w:szCs w:val="24"/>
-        </w:rPr>
-        <w:t xml:space="preserve">, </w:t>
-      </w:r>
-      <w:r>
-        <w:rPr>
-          <w:rFonts w:ascii="Inter" w:eastAsia="Inter" w:hAnsi="Inter" w:cs="Inter"/>
-          <w:b/>
-          <w:sz w:val="24"/>
-          <w:szCs w:val="24"/>
-        </w:rPr>
-        <w:t>PHP</w:t>
-      </w:r>
-      <w:r>
-        <w:rPr>
-          <w:rFonts w:ascii="Inter" w:eastAsia="Inter" w:hAnsi="Inter" w:cs="Inter"/>
-          <w:b/>
-          <w:sz w:val="24"/>
-          <w:szCs w:val="24"/>
-        </w:rPr>
-        <w:t xml:space="preserve">, </w:t>
-      </w:r>
-      <w:r>
-        <w:rPr>
-          <w:rFonts w:ascii="Inter" w:eastAsia="Inter" w:hAnsi="Inter" w:cs="Inter"/>
-          <w:b/>
-          <w:sz w:val="24"/>
-          <w:szCs w:val="24"/>
-        </w:rPr>
-        <w:t>P</w:t>
-      </w:r>
-      <w:r>
-        <w:rPr>
-          <w:rFonts w:ascii="Inter" w:eastAsia="Inter" w:hAnsi="Inter" w:cs="Inter"/>
-          <w:b/>
-          <w:sz w:val="24"/>
-          <w:szCs w:val="24"/>
-        </w:rPr>
-        <w:t>ython, mas, sua base no banco de será criada utilizando MySQL Workbench (8.0) e o</w:t>
-      </w:r>
-      <w:r>
-        <w:rPr>
-          <w:rFonts w:ascii="Inter" w:eastAsia="Inter" w:hAnsi="Inter" w:cs="Inter"/>
-          <w:b/>
-          <w:sz w:val="24"/>
-          <w:szCs w:val="24"/>
-        </w:rPr>
-        <w:t xml:space="preserve"> </w:t>
-      </w:r>
-      <w:r>
-        <w:rPr>
-          <w:rFonts w:ascii="Inter" w:eastAsia="Inter" w:hAnsi="Inter" w:cs="Inter"/>
-          <w:b/>
-          <w:sz w:val="24"/>
-          <w:szCs w:val="24"/>
-        </w:rPr>
-        <w:t>XAMPP</w:t>
-      </w:r>
-      <w:r>
-        <w:rPr>
-          <w:rFonts w:ascii="Inter" w:eastAsia="Inter" w:hAnsi="Inter" w:cs="Inter"/>
-          <w:b/>
-          <w:sz w:val="24"/>
-          <w:szCs w:val="24"/>
-        </w:rPr>
-        <w:t xml:space="preserve"> (8.2.4).</w:t>
+          <w:sz w:val="24"/>
+          <w:szCs w:val="24"/>
+        </w:rPr>
+      </w:pPr>
+      <w:r>
+        <w:rPr>
+          <w:rFonts w:ascii="Inter" w:eastAsia="Inter" w:hAnsi="Inter" w:cs="Inter"/>
+          <w:sz w:val="24"/>
+          <w:szCs w:val="24"/>
+        </w:rPr>
+        <w:t xml:space="preserve">Todos os códigos e documentos disponibilizados neste repositório estão publicamente acessíveis e podem ser utilizados por qualquer interessado. No entanto, é fundamental ressaltar que, para quaisquer implementações ou usos comerciais, é imprescindível consultar-me previamente. A consulta prévia tem o intuito de garantir a utilização adequada e a conformidade com as políticas e diretrizes estabelecidas. </w:t>
       </w:r>
     </w:p>
     <w:p>
@@ -360,7 +481,6 @@
         <w:jc w:val="both"/>
         <w:rPr>
           <w:rFonts w:ascii="Inter" w:eastAsia="Inter" w:hAnsi="Inter" w:cs="Inter"/>
-          <w:b/>
           <w:sz w:val="24"/>
           <w:szCs w:val="24"/>
         </w:rPr>
@@ -382,60 +502,6 @@
           <w:sz w:val="24"/>
           <w:szCs w:val="24"/>
         </w:rPr>
-        <w:t xml:space="preserve">Todos os códigos e documentos disponibilizados neste repositório estão publicamente acessíveis e podem ser utilizados por qualquer interessado. No entanto, é fundamental ressaltar que, para quaisquer implementações ou usos comerciais, é imprescindível consultar-me previamente. A consulta prévia tem o intuito de garantir a utilização adequada e a conformidade com as políticas e diretrizes estabelecidas. </w:t>
-      </w:r>
-    </w:p>
-    <w:p>
-      <w:pPr>
-        <w:spacing w:line="360" w:lineRule="auto"/>
-        <w:jc w:val="both"/>
-        <w:rPr>
-          <w:rFonts w:ascii="Inter" w:eastAsia="Inter" w:hAnsi="Inter" w:cs="Inter"/>
-          <w:sz w:val="24"/>
-          <w:szCs w:val="24"/>
-        </w:rPr>
-      </w:pPr>
-    </w:p>
-    <w:p>
-      <w:pPr>
-        <w:spacing w:line="360" w:lineRule="auto"/>
-        <w:jc w:val="both"/>
-        <w:rPr>
-          <w:rFonts w:ascii="Inter" w:eastAsia="Inter" w:hAnsi="Inter" w:cs="Inter"/>
-          <w:sz w:val="24"/>
-          <w:szCs w:val="24"/>
-        </w:rPr>
-      </w:pPr>
-      <w:r>
-        <w:rPr>
-          <w:rFonts w:ascii="Inter" w:eastAsia="Inter" w:hAnsi="Inter" w:cs="Inter"/>
-          <w:sz w:val="24"/>
-          <w:szCs w:val="24"/>
-        </w:rPr>
-        <w:t xml:space="preserve">Trabalho no Exército Brasileiro desde o ano de 2021, no setor de informática, estou buscando novas experiências de trabalho estando assim aberto a novas propostas de emprego. </w:t>
-      </w:r>
-      <w:r>
-        <w:rPr>
-          <w:rFonts w:ascii="Inter" w:eastAsia="Inter" w:hAnsi="Inter" w:cs="Inter"/>
-          <w:sz w:val="24"/>
-          <w:szCs w:val="24"/>
-        </w:rPr>
-        <w:t>Estou disponível para esclarecer dúvidas, fornecer orientações e colaborar em projetos que envolvam o uso desses recursos.</w:t>
-      </w:r>
-      <w:r>
-        <w:rPr>
-          <w:rFonts w:ascii="Inter" w:eastAsia="Inter" w:hAnsi="Inter" w:cs="Inter"/>
-          <w:sz w:val="24"/>
-          <w:szCs w:val="24"/>
-        </w:rPr>
-        <w:t xml:space="preserve"> </w:t>
-      </w:r>
-      <w:r>
-        <w:rPr>
-          <w:rFonts w:ascii="Inter" w:eastAsia="Inter" w:hAnsi="Inter" w:cs="Inter"/>
-          <w:sz w:val="24"/>
-          <w:szCs w:val="24"/>
-        </w:rPr>
         <w:t xml:space="preserve">Me coloco a disponibilidade </w:t>
       </w:r>
       <w:r>
@@ -452,7 +518,23 @@
           <w:sz w:val="24"/>
           <w:szCs w:val="24"/>
         </w:rPr>
-        <w:t>por meio dos meus contatos para possíveis perguntas e questões que venham a surgir sobre o projeto.</w:t>
+        <w:t>por meio do</w:t>
+      </w:r>
+      <w:r>
+        <w:rPr>
+          <w:rFonts w:ascii="Inter" w:eastAsia="Inter" w:hAnsi="Inter" w:cs="Inter"/>
+          <w:sz w:val="24"/>
+          <w:szCs w:val="24"/>
+        </w:rPr>
+        <w:t xml:space="preserve"> email aqui disponível </w:t>
+      </w:r>
+      <w:r>
+        <w:rPr>
+          <w:rFonts w:ascii="Inter" w:eastAsia="Inter" w:hAnsi="Inter" w:cs="Inter"/>
+          <w:sz w:val="24"/>
+          <w:szCs w:val="24"/>
+        </w:rPr>
+        <w:t>para possíveis perguntas e questões que venham a surgir sobre o projeto.</w:t>
       </w:r>
     </w:p>
     <w:p>
@@ -523,7 +605,7 @@
 </file>
 
 <file path=word/styles.xml><?xml version="1.0" encoding="utf-8"?>
-<w:styles xmlns:mc="http://schemas.openxmlformats.org/markup-compatibility/2006" xmlns:r="http://schemas.openxmlformats.org/officeDocument/2006/relationships" xmlns:w="http://schemas.openxmlformats.org/wordprocessingml/2006/main" xmlns:w14="http://schemas.microsoft.com/office/word/2010/wordml" xmlns:w15="http://schemas.microsoft.com/office/word/2012/wordml" xmlns:w16cex="http://schemas.microsoft.com/office/word/2018/wordml/cex" xmlns:w16cid="http://schemas.microsoft.com/office/word/2016/wordml/cid" xmlns:w16="http://schemas.microsoft.com/office/word/2018/wordml" xmlns:w16sdtdh="http://schemas.microsoft.com/office/word/2020/wordml/sdtdatahash" xmlns:w16se="http://schemas.microsoft.com/office/word/2015/wordml/symex" mc:Ignorable="w14 w15 w16se w16cid w16 w16cex w16sdtdh">
+<w:styles xmlns:mc="http://schemas.openxmlformats.org/markup-compatibility/2006" xmlns:r="http://schemas.openxmlformats.org/officeDocument/2006/relationships" xmlns:w="http://schemas.openxmlformats.org/wordprocessingml/2006/main" xmlns:w14="http://schemas.microsoft.com/office/word/2010/wordml" xmlns:w15="http://schemas.microsoft.com/office/word/2012/wordml" xmlns:w16cex="http://schemas.microsoft.com/office/word/2018/wordml/cex" xmlns:w16cid="http://schemas.microsoft.com/office/word/2016/wordml/cid" xmlns:w16="http://schemas.microsoft.com/office/word/2018/wordml" xmlns:w16du="http://schemas.microsoft.com/office/word/2023/wordml/word16du" xmlns:w16sdtdh="http://schemas.microsoft.com/office/word/2020/wordml/sdtdatahash" xmlns:w16sdtfl="http://schemas.microsoft.com/office/word/2024/wordml/sdtformatlock" xmlns:w16se="http://schemas.microsoft.com/office/word/2015/wordml/symex" mc:Ignorable="w14 w15 w16se w16cid w16 w16cex w16sdtdh w16sdtfl w16du">
   <w:docDefaults>
     <w:rPrDefault>
       <w:rPr>

</xml_diff>